<commit_message>
new database for brennan
</commit_message>
<xml_diff>
--- a/Otter.docx
+++ b/Otter.docx
@@ -1,6 +1,6 @@
 
 <file path=word/document.xml><?xml version="1.0" encoding="utf-8"?>
-<w:document xmlns:wpc="http://schemas.microsoft.com/office/word/2010/wordprocessingCanvas" xmlns:mo="http://schemas.microsoft.com/office/mac/office/2008/main" xmlns:mc="http://schemas.openxmlformats.org/markup-compatibility/2006" xmlns:mv="urn:schemas-microsoft-com:mac:vml" xmlns:o="urn:schemas-microsoft-com:office:office" xmlns:r="http://schemas.openxmlformats.org/officeDocument/2006/relationships" xmlns:m="http://schemas.openxmlformats.org/officeDocument/2006/math" xmlns:v="urn:schemas-microsoft-com:vml" xmlns:wp14="http://schemas.microsoft.com/office/word/2010/wordprocessingDrawing" xmlns:wp="http://schemas.openxmlformats.org/drawingml/2006/wordprocessingDrawing" xmlns:w10="urn:schemas-microsoft-com:office:word" xmlns:w="http://schemas.openxmlformats.org/wordprocessingml/2006/main" xmlns:w14="http://schemas.microsoft.com/office/word/2010/wordml" xmlns:w15="http://schemas.microsoft.com/office/word/2012/wordml" xmlns:wpg="http://schemas.microsoft.com/office/word/2010/wordprocessingGroup" xmlns:wpi="http://schemas.microsoft.com/office/word/2010/wordprocessingInk" xmlns:wne="http://schemas.microsoft.com/office/word/2006/wordml" xmlns:wps="http://schemas.microsoft.com/office/word/2010/wordprocessingShape" mc:Ignorable="w14 w15 wp14">
+<w:document xmlns:wpc="http://schemas.microsoft.com/office/word/2010/wordprocessingCanvas" xmlns:cx="http://schemas.microsoft.com/office/drawing/2014/chartex" xmlns:mc="http://schemas.openxmlformats.org/markup-compatibility/2006" xmlns:o="urn:schemas-microsoft-com:office:office" xmlns:r="http://schemas.openxmlformats.org/officeDocument/2006/relationships" xmlns:m="http://schemas.openxmlformats.org/officeDocument/2006/math" xmlns:v="urn:schemas-microsoft-com:vml" xmlns:wp14="http://schemas.microsoft.com/office/word/2010/wordprocessingDrawing" xmlns:wp="http://schemas.openxmlformats.org/drawingml/2006/wordprocessingDrawing" xmlns:w10="urn:schemas-microsoft-com:office:word" xmlns:w="http://schemas.openxmlformats.org/wordprocessingml/2006/main" xmlns:w14="http://schemas.microsoft.com/office/word/2010/wordml" xmlns:w15="http://schemas.microsoft.com/office/word/2012/wordml" xmlns:w16se="http://schemas.microsoft.com/office/word/2015/wordml/symex" xmlns:wpg="http://schemas.microsoft.com/office/word/2010/wordprocessingGroup" xmlns:wpi="http://schemas.microsoft.com/office/word/2010/wordprocessingInk" xmlns:wne="http://schemas.microsoft.com/office/word/2006/wordml" xmlns:wps="http://schemas.microsoft.com/office/word/2010/wordprocessingShape" mc:Ignorable="w14 w15 w16se wp14">
   <w:body>
     <w:p>
       <w:pPr>
@@ -12,7 +12,25 @@
           <w:sz w:val="24"/>
           <w:szCs w:val="24"/>
         </w:rPr>
-        <w:t xml:space="preserve">Taylor: like/usg: create jobs, setting tasks, new task status </w:t>
+        <w:t>Taylor: like/</w:t>
+      </w:r>
+      <w:proofErr w:type="spellStart"/>
+      <w:r>
+        <w:rPr>
+          <w:rFonts w:ascii="Myriad Pro" w:hAnsi="Myriad Pro"/>
+          <w:sz w:val="24"/>
+          <w:szCs w:val="24"/>
+        </w:rPr>
+        <w:t>usg</w:t>
+      </w:r>
+      <w:proofErr w:type="spellEnd"/>
+      <w:r>
+        <w:rPr>
+          <w:rFonts w:ascii="Myriad Pro" w:hAnsi="Myriad Pro"/>
+          <w:sz w:val="24"/>
+          <w:szCs w:val="24"/>
+        </w:rPr>
+        <w:t xml:space="preserve">: create jobs, setting tasks, new task status </w:t>
       </w:r>
     </w:p>
     <w:p>
@@ -87,7 +105,25 @@
           <w:szCs w:val="24"/>
         </w:rPr>
         <w:tab/>
-        <w:t>- unassign/team task landing</w:t>
+        <w:t xml:space="preserve">- </w:t>
+      </w:r>
+      <w:proofErr w:type="spellStart"/>
+      <w:r>
+        <w:rPr>
+          <w:rFonts w:ascii="Myriad Pro" w:eastAsia="Myriad Pro" w:hAnsi="Myriad Pro" w:cs="Myriad Pro"/>
+          <w:sz w:val="24"/>
+          <w:szCs w:val="24"/>
+        </w:rPr>
+        <w:t>unassign</w:t>
+      </w:r>
+      <w:proofErr w:type="spellEnd"/>
+      <w:r>
+        <w:rPr>
+          <w:rFonts w:ascii="Myriad Pro" w:eastAsia="Myriad Pro" w:hAnsi="Myriad Pro" w:cs="Myriad Pro"/>
+          <w:sz w:val="24"/>
+          <w:szCs w:val="24"/>
+        </w:rPr>
+        <w:t>/team task landing</w:t>
       </w:r>
     </w:p>
     <w:p>
@@ -199,13 +235,6 @@
           <w:szCs w:val="24"/>
         </w:rPr>
         <w:tab/>
-      </w:r>
-      <w:r>
-        <w:rPr>
-          <w:rFonts w:ascii="Myriad Pro" w:eastAsia="Myriad Pro" w:hAnsi="Myriad Pro" w:cs="Myriad Pro"/>
-          <w:sz w:val="24"/>
-          <w:szCs w:val="24"/>
-        </w:rPr>
         <w:t>- time entries and task view</w:t>
       </w:r>
     </w:p>
@@ -427,15 +456,25 @@
           <w:szCs w:val="24"/>
         </w:rPr>
         <w:tab/>
-        <w:t>- FF cannot unass</w:t>
-      </w:r>
-      <w:r>
-        <w:rPr>
-          <w:rFonts w:ascii="Myriad Pro" w:eastAsia="Myriad Pro" w:hAnsi="Myriad Pro" w:cs="Myriad Pro"/>
-          <w:sz w:val="24"/>
-          <w:szCs w:val="24"/>
-        </w:rPr>
-        <w:t xml:space="preserve">igns if assign info </w:t>
+        <w:t xml:space="preserve">- FF cannot </w:t>
+      </w:r>
+      <w:proofErr w:type="spellStart"/>
+      <w:r>
+        <w:rPr>
+          <w:rFonts w:ascii="Myriad Pro" w:eastAsia="Myriad Pro" w:hAnsi="Myriad Pro" w:cs="Myriad Pro"/>
+          <w:sz w:val="24"/>
+          <w:szCs w:val="24"/>
+        </w:rPr>
+        <w:t>unassigns</w:t>
+      </w:r>
+      <w:proofErr w:type="spellEnd"/>
+      <w:r>
+        <w:rPr>
+          <w:rFonts w:ascii="Myriad Pro" w:eastAsia="Myriad Pro" w:hAnsi="Myriad Pro" w:cs="Myriad Pro"/>
+          <w:sz w:val="24"/>
+          <w:szCs w:val="24"/>
+        </w:rPr>
+        <w:t xml:space="preserve"> if assign info </w:t>
       </w:r>
     </w:p>
     <w:p>
@@ -589,15 +628,7 @@
           <w:szCs w:val="24"/>
         </w:rPr>
         <w:tab/>
-        <w:t xml:space="preserve">- task individual page </w:t>
-      </w:r>
-      <w:r>
-        <w:rPr>
-          <w:rFonts w:ascii="Myriad Pro" w:eastAsia="Myriad Pro" w:hAnsi="Myriad Pro" w:cs="Myriad Pro"/>
-          <w:sz w:val="24"/>
-          <w:szCs w:val="24"/>
-        </w:rPr>
-        <w:t>show creation page</w:t>
+        <w:t>- task individual page show creation page</w:t>
       </w:r>
     </w:p>
     <w:p>
@@ -653,236 +684,204 @@
           <w:sz w:val="24"/>
           <w:szCs w:val="24"/>
         </w:rPr>
-        <w:t>“</w:t>
-      </w:r>
+        <w:t>“yours</w:t>
+      </w:r>
+    </w:p>
+    <w:p>
+      <w:pPr>
+        <w:pStyle w:val="Body"/>
+      </w:pPr>
+      <w:r>
+        <w:rPr>
+          <w:rFonts w:ascii="Myriad Pro" w:eastAsia="Myriad Pro" w:hAnsi="Myriad Pro" w:cs="Myriad Pro"/>
+          <w:sz w:val="24"/>
+          <w:szCs w:val="24"/>
+        </w:rPr>
+        <w:tab/>
+        <w:t xml:space="preserve">- search field goes to project in top right corner </w:t>
+      </w:r>
+    </w:p>
+    <w:p>
+      <w:pPr>
+        <w:pStyle w:val="Body"/>
+      </w:pPr>
+      <w:r>
+        <w:rPr>
+          <w:rFonts w:ascii="Myriad Pro" w:eastAsia="Myriad Pro" w:hAnsi="Myriad Pro" w:cs="Myriad Pro"/>
+          <w:sz w:val="24"/>
+          <w:szCs w:val="24"/>
+        </w:rPr>
+        <w:tab/>
+        <w:t>- my stuff: my time in top right, remove tabs, make my tasks, my project, box #2 ending show unassigned tasks, my time details box 3</w:t>
+      </w:r>
+    </w:p>
+    <w:p>
+      <w:pPr>
+        <w:pStyle w:val="Body"/>
+      </w:pPr>
+    </w:p>
+    <w:p>
+      <w:pPr>
+        <w:pStyle w:val="Body"/>
+      </w:pPr>
       <w:r>
         <w:rPr>
           <w:rFonts w:ascii="Myriad Pro" w:hAnsi="Myriad Pro"/>
           <w:sz w:val="24"/>
           <w:szCs w:val="24"/>
         </w:rPr>
-        <w:t>yours</w:t>
-      </w:r>
-    </w:p>
-    <w:p>
-      <w:pPr>
-        <w:pStyle w:val="Body"/>
-      </w:pPr>
-      <w:r>
-        <w:rPr>
-          <w:rFonts w:ascii="Myriad Pro" w:eastAsia="Myriad Pro" w:hAnsi="Myriad Pro" w:cs="Myriad Pro"/>
-          <w:sz w:val="24"/>
-          <w:szCs w:val="24"/>
-        </w:rPr>
-        <w:tab/>
-        <w:t xml:space="preserve">- search field goes to project in top right corner </w:t>
-      </w:r>
-    </w:p>
-    <w:p>
-      <w:pPr>
-        <w:pStyle w:val="Body"/>
-      </w:pPr>
-      <w:r>
-        <w:rPr>
-          <w:rFonts w:ascii="Myriad Pro" w:eastAsia="Myriad Pro" w:hAnsi="Myriad Pro" w:cs="Myriad Pro"/>
-          <w:sz w:val="24"/>
-          <w:szCs w:val="24"/>
-        </w:rPr>
-        <w:tab/>
-        <w:t xml:space="preserve">- my stuff: my time in top right, remove tabs, make my tasks, my project, box #2 ending show unassigned tasks, my time </w:t>
-      </w:r>
-      <w:r>
-        <w:rPr>
-          <w:rFonts w:ascii="Myriad Pro" w:eastAsia="Myriad Pro" w:hAnsi="Myriad Pro" w:cs="Myriad Pro"/>
-          <w:sz w:val="24"/>
-          <w:szCs w:val="24"/>
-        </w:rPr>
-        <w:t>details box 3</w:t>
-      </w:r>
-    </w:p>
-    <w:p>
-      <w:pPr>
-        <w:pStyle w:val="Body"/>
-      </w:pPr>
-    </w:p>
-    <w:p>
-      <w:pPr>
-        <w:pStyle w:val="Body"/>
-      </w:pPr>
+        <w:t>Carole</w:t>
+      </w:r>
+    </w:p>
+    <w:p>
+      <w:pPr>
+        <w:pStyle w:val="Body"/>
+      </w:pPr>
+      <w:r>
+        <w:rPr>
+          <w:rFonts w:ascii="Myriad Pro" w:eastAsia="Myriad Pro" w:hAnsi="Myriad Pro" w:cs="Myriad Pro"/>
+          <w:sz w:val="24"/>
+          <w:szCs w:val="24"/>
+        </w:rPr>
+        <w:tab/>
+        <w:t xml:space="preserve">likes: </w:t>
+      </w:r>
+    </w:p>
+    <w:p>
+      <w:pPr>
+        <w:pStyle w:val="Body"/>
+      </w:pPr>
+      <w:r>
+        <w:rPr>
+          <w:rFonts w:ascii="Myriad Pro" w:eastAsia="Myriad Pro" w:hAnsi="Myriad Pro" w:cs="Myriad Pro"/>
+          <w:sz w:val="24"/>
+          <w:szCs w:val="24"/>
+        </w:rPr>
+        <w:tab/>
+        <w:t>- everything</w:t>
+      </w:r>
+    </w:p>
+    <w:p>
+      <w:pPr>
+        <w:pStyle w:val="Body"/>
+      </w:pPr>
+    </w:p>
+    <w:p>
+      <w:pPr>
+        <w:pStyle w:val="Body"/>
+      </w:pPr>
+      <w:r>
+        <w:rPr>
+          <w:rFonts w:ascii="Myriad Pro" w:eastAsia="Myriad Pro" w:hAnsi="Myriad Pro" w:cs="Myriad Pro"/>
+          <w:sz w:val="24"/>
+          <w:szCs w:val="24"/>
+        </w:rPr>
+        <w:tab/>
+        <w:t>gripes:</w:t>
+      </w:r>
+    </w:p>
+    <w:p>
+      <w:pPr>
+        <w:pStyle w:val="Body"/>
+      </w:pPr>
+      <w:r>
+        <w:rPr>
+          <w:rFonts w:ascii="Myriad Pro" w:eastAsia="Myriad Pro" w:hAnsi="Myriad Pro" w:cs="Myriad Pro"/>
+          <w:sz w:val="24"/>
+          <w:szCs w:val="24"/>
+        </w:rPr>
+        <w:tab/>
+        <w:t xml:space="preserve">- description on time optional </w:t>
+      </w:r>
+    </w:p>
+    <w:p>
+      <w:pPr>
+        <w:pStyle w:val="Body"/>
+      </w:pPr>
+      <w:r>
+        <w:rPr>
+          <w:rFonts w:ascii="Myriad Pro" w:eastAsia="Myriad Pro" w:hAnsi="Myriad Pro" w:cs="Myriad Pro"/>
+          <w:sz w:val="24"/>
+          <w:szCs w:val="24"/>
+        </w:rPr>
+        <w:tab/>
+      </w:r>
+    </w:p>
+    <w:p>
+      <w:pPr>
+        <w:pStyle w:val="Body"/>
+      </w:pPr>
+      <w:r>
+        <w:rPr>
+          <w:rFonts w:ascii="Myriad Pro" w:eastAsia="Myriad Pro" w:hAnsi="Myriad Pro" w:cs="Myriad Pro"/>
+          <w:sz w:val="24"/>
+          <w:szCs w:val="24"/>
+        </w:rPr>
+        <w:tab/>
+        <w:t>new:</w:t>
+      </w:r>
+    </w:p>
+    <w:p>
+      <w:pPr>
+        <w:pStyle w:val="Body"/>
+      </w:pPr>
+      <w:r>
+        <w:rPr>
+          <w:rFonts w:ascii="Myriad Pro" w:eastAsia="Myriad Pro" w:hAnsi="Myriad Pro" w:cs="Myriad Pro"/>
+          <w:sz w:val="24"/>
+          <w:szCs w:val="24"/>
+        </w:rPr>
+        <w:tab/>
+        <w:t>- done open time box</w:t>
+      </w:r>
+    </w:p>
+    <w:p>
+      <w:pPr>
+        <w:pStyle w:val="Body"/>
+      </w:pPr>
+      <w:r>
+        <w:rPr>
+          <w:rFonts w:ascii="Myriad Pro" w:eastAsia="Myriad Pro" w:hAnsi="Myriad Pro" w:cs="Myriad Pro"/>
+          <w:sz w:val="24"/>
+          <w:szCs w:val="24"/>
+        </w:rPr>
+        <w:tab/>
+      </w:r>
+    </w:p>
+    <w:p>
+      <w:pPr>
+        <w:pStyle w:val="Body"/>
+      </w:pPr>
+      <w:r>
+        <w:rPr>
+          <w:rFonts w:ascii="Myriad Pro" w:eastAsia="Myriad Pro" w:hAnsi="Myriad Pro" w:cs="Myriad Pro"/>
+          <w:sz w:val="24"/>
+          <w:szCs w:val="24"/>
+        </w:rPr>
+        <w:tab/>
+        <w:t>feature:</w:t>
+      </w:r>
+    </w:p>
+    <w:p>
+      <w:pPr>
+        <w:pStyle w:val="Body"/>
+      </w:pPr>
+      <w:r>
+        <w:rPr>
+          <w:rFonts w:ascii="Myriad Pro" w:eastAsia="Myriad Pro" w:hAnsi="Myriad Pro" w:cs="Myriad Pro"/>
+          <w:sz w:val="24"/>
+          <w:szCs w:val="24"/>
+        </w:rPr>
+        <w:tab/>
+        <w:t xml:space="preserve">- new job opens would like auto 107 for 1/4 hour for </w:t>
+      </w:r>
       <w:r>
         <w:rPr>
           <w:rFonts w:ascii="Myriad Pro" w:hAnsi="Myriad Pro"/>
           <w:sz w:val="24"/>
           <w:szCs w:val="24"/>
         </w:rPr>
-        <w:t>Carole</w:t>
-      </w:r>
-    </w:p>
-    <w:p>
-      <w:pPr>
-        <w:pStyle w:val="Body"/>
-      </w:pPr>
-      <w:r>
-        <w:rPr>
-          <w:rFonts w:ascii="Myriad Pro" w:eastAsia="Myriad Pro" w:hAnsi="Myriad Pro" w:cs="Myriad Pro"/>
-          <w:sz w:val="24"/>
-          <w:szCs w:val="24"/>
-        </w:rPr>
-        <w:tab/>
-        <w:t xml:space="preserve">likes: </w:t>
-      </w:r>
-    </w:p>
-    <w:p>
-      <w:pPr>
-        <w:pStyle w:val="Body"/>
-      </w:pPr>
-      <w:r>
-        <w:rPr>
-          <w:rFonts w:ascii="Myriad Pro" w:eastAsia="Myriad Pro" w:hAnsi="Myriad Pro" w:cs="Myriad Pro"/>
-          <w:sz w:val="24"/>
-          <w:szCs w:val="24"/>
-        </w:rPr>
-        <w:tab/>
-        <w:t>- everything</w:t>
-      </w:r>
-    </w:p>
-    <w:p>
-      <w:pPr>
-        <w:pStyle w:val="Body"/>
-      </w:pPr>
-    </w:p>
-    <w:p>
-      <w:pPr>
-        <w:pStyle w:val="Body"/>
-      </w:pPr>
-      <w:r>
-        <w:rPr>
-          <w:rFonts w:ascii="Myriad Pro" w:eastAsia="Myriad Pro" w:hAnsi="Myriad Pro" w:cs="Myriad Pro"/>
-          <w:sz w:val="24"/>
-          <w:szCs w:val="24"/>
-        </w:rPr>
-        <w:tab/>
-        <w:t>gripes:</w:t>
-      </w:r>
-    </w:p>
-    <w:p>
-      <w:pPr>
-        <w:pStyle w:val="Body"/>
-      </w:pPr>
-      <w:r>
-        <w:rPr>
-          <w:rFonts w:ascii="Myriad Pro" w:eastAsia="Myriad Pro" w:hAnsi="Myriad Pro" w:cs="Myriad Pro"/>
-          <w:sz w:val="24"/>
-          <w:szCs w:val="24"/>
-        </w:rPr>
-        <w:tab/>
-        <w:t xml:space="preserve">- description on time optional </w:t>
-      </w:r>
-    </w:p>
-    <w:p>
-      <w:pPr>
-        <w:pStyle w:val="Body"/>
-      </w:pPr>
-      <w:r>
-        <w:rPr>
-          <w:rFonts w:ascii="Myriad Pro" w:eastAsia="Myriad Pro" w:hAnsi="Myriad Pro" w:cs="Myriad Pro"/>
-          <w:sz w:val="24"/>
-          <w:szCs w:val="24"/>
-        </w:rPr>
-        <w:tab/>
-      </w:r>
-    </w:p>
-    <w:p>
-      <w:pPr>
-        <w:pStyle w:val="Body"/>
-      </w:pPr>
-      <w:r>
-        <w:rPr>
-          <w:rFonts w:ascii="Myriad Pro" w:eastAsia="Myriad Pro" w:hAnsi="Myriad Pro" w:cs="Myriad Pro"/>
-          <w:sz w:val="24"/>
-          <w:szCs w:val="24"/>
-        </w:rPr>
-        <w:tab/>
-        <w:t>new:</w:t>
-      </w:r>
-    </w:p>
-    <w:p>
-      <w:pPr>
-        <w:pStyle w:val="Body"/>
-      </w:pPr>
-      <w:r>
-        <w:rPr>
-          <w:rFonts w:ascii="Myriad Pro" w:eastAsia="Myriad Pro" w:hAnsi="Myriad Pro" w:cs="Myriad Pro"/>
-          <w:sz w:val="24"/>
-          <w:szCs w:val="24"/>
-        </w:rPr>
-        <w:tab/>
-        <w:t>- done open time box</w:t>
-      </w:r>
-    </w:p>
-    <w:p>
-      <w:pPr>
-        <w:pStyle w:val="Body"/>
-      </w:pPr>
-      <w:r>
-        <w:rPr>
-          <w:rFonts w:ascii="Myriad Pro" w:eastAsia="Myriad Pro" w:hAnsi="Myriad Pro" w:cs="Myriad Pro"/>
-          <w:sz w:val="24"/>
-          <w:szCs w:val="24"/>
-        </w:rPr>
-        <w:tab/>
-      </w:r>
-    </w:p>
-    <w:p>
-      <w:pPr>
-        <w:pStyle w:val="Body"/>
-      </w:pPr>
-      <w:r>
-        <w:rPr>
-          <w:rFonts w:ascii="Myriad Pro" w:eastAsia="Myriad Pro" w:hAnsi="Myriad Pro" w:cs="Myriad Pro"/>
-          <w:sz w:val="24"/>
-          <w:szCs w:val="24"/>
-        </w:rPr>
-        <w:tab/>
-        <w:t>feature:</w:t>
-      </w:r>
-    </w:p>
-    <w:p>
-      <w:pPr>
-        <w:pStyle w:val="Body"/>
-      </w:pPr>
-      <w:r>
-        <w:rPr>
-          <w:rFonts w:ascii="Myriad Pro" w:eastAsia="Myriad Pro" w:hAnsi="Myriad Pro" w:cs="Myriad Pro"/>
-          <w:sz w:val="24"/>
-          <w:szCs w:val="24"/>
-        </w:rPr>
-        <w:tab/>
-        <w:t xml:space="preserve">- new job opens would like auto 107 for 1/4 hour for </w:t>
-      </w:r>
-      <w:r>
-        <w:rPr>
-          <w:rFonts w:ascii="Myriad Pro" w:hAnsi="Myriad Pro"/>
-          <w:sz w:val="24"/>
-          <w:szCs w:val="24"/>
-        </w:rPr>
-        <w:t>“</w:t>
-      </w:r>
-      <w:r>
-        <w:rPr>
-          <w:rFonts w:ascii="Myriad Pro" w:hAnsi="Myriad Pro"/>
-          <w:sz w:val="24"/>
-          <w:szCs w:val="24"/>
-        </w:rPr>
-        <w:t>created new job</w:t>
-      </w:r>
-      <w:r>
-        <w:rPr>
-          <w:rFonts w:ascii="Myriad Pro" w:hAnsi="Myriad Pro"/>
-          <w:sz w:val="24"/>
-          <w:szCs w:val="24"/>
-        </w:rPr>
-        <w:t xml:space="preserve">” </w:t>
+        <w:t xml:space="preserve">“created new job” </w:t>
       </w:r>
     </w:p>
     <w:p>
@@ -918,158 +917,216 @@
       <w:r>
         <w:t>Remove general search</w:t>
       </w:r>
+    </w:p>
+    <w:p>
+      <w:pPr>
+        <w:pStyle w:val="Body"/>
+      </w:pPr>
+      <w:r>
+        <w:rPr>
+          <w:rFonts w:ascii="Myriad Pro" w:hAnsi="Myriad Pro"/>
+          <w:sz w:val="24"/>
+          <w:szCs w:val="24"/>
+        </w:rPr>
+        <w:t>Lindsey</w:t>
+      </w:r>
+    </w:p>
+    <w:p>
+      <w:pPr>
+        <w:pStyle w:val="Body"/>
+      </w:pPr>
+      <w:r>
+        <w:rPr>
+          <w:rFonts w:ascii="Myriad Pro" w:eastAsia="Myriad Pro" w:hAnsi="Myriad Pro" w:cs="Myriad Pro"/>
+          <w:sz w:val="24"/>
+          <w:szCs w:val="24"/>
+        </w:rPr>
+        <w:tab/>
+        <w:t>likes:</w:t>
+      </w:r>
+    </w:p>
+    <w:p>
+      <w:pPr>
+        <w:pStyle w:val="Body"/>
+      </w:pPr>
+      <w:r>
+        <w:rPr>
+          <w:rFonts w:ascii="Myriad Pro" w:eastAsia="Myriad Pro" w:hAnsi="Myriad Pro" w:cs="Myriad Pro"/>
+          <w:sz w:val="24"/>
+          <w:szCs w:val="24"/>
+        </w:rPr>
+        <w:tab/>
+        <w:t>- tasks</w:t>
+      </w:r>
+    </w:p>
+    <w:p>
+      <w:pPr>
+        <w:pStyle w:val="Body"/>
+      </w:pPr>
+    </w:p>
+    <w:p>
+      <w:pPr>
+        <w:pStyle w:val="Body"/>
+      </w:pPr>
+      <w:r>
+        <w:rPr>
+          <w:rFonts w:ascii="Myriad Pro" w:hAnsi="Myriad Pro"/>
+          <w:sz w:val="24"/>
+          <w:szCs w:val="24"/>
+        </w:rPr>
+        <w:t>Beth</w:t>
+      </w:r>
+    </w:p>
+    <w:p>
+      <w:pPr>
+        <w:pStyle w:val="Body"/>
+      </w:pPr>
+      <w:r>
+        <w:rPr>
+          <w:rFonts w:ascii="Myriad Pro" w:eastAsia="Myriad Pro" w:hAnsi="Myriad Pro" w:cs="Myriad Pro"/>
+          <w:sz w:val="24"/>
+          <w:szCs w:val="24"/>
+        </w:rPr>
+        <w:tab/>
+        <w:t>likes:</w:t>
+      </w:r>
+    </w:p>
+    <w:p>
+      <w:pPr>
+        <w:pStyle w:val="Body"/>
+      </w:pPr>
+      <w:r>
+        <w:rPr>
+          <w:rFonts w:ascii="Myriad Pro" w:eastAsia="Myriad Pro" w:hAnsi="Myriad Pro" w:cs="Myriad Pro"/>
+          <w:sz w:val="24"/>
+          <w:szCs w:val="24"/>
+        </w:rPr>
+        <w:tab/>
+        <w:t>- unassigned tasks</w:t>
+      </w:r>
+    </w:p>
+    <w:p>
+      <w:pPr>
+        <w:pStyle w:val="Body"/>
+      </w:pPr>
+      <w:r>
+        <w:rPr>
+          <w:rFonts w:ascii="Myriad Pro" w:eastAsia="Myriad Pro" w:hAnsi="Myriad Pro" w:cs="Myriad Pro"/>
+          <w:sz w:val="24"/>
+          <w:szCs w:val="24"/>
+        </w:rPr>
+        <w:tab/>
+      </w:r>
+    </w:p>
+    <w:p>
+      <w:pPr>
+        <w:pStyle w:val="Body"/>
+      </w:pPr>
+      <w:r>
+        <w:rPr>
+          <w:rFonts w:ascii="Myriad Pro" w:eastAsia="Myriad Pro" w:hAnsi="Myriad Pro" w:cs="Myriad Pro"/>
+          <w:sz w:val="24"/>
+          <w:szCs w:val="24"/>
+        </w:rPr>
+        <w:tab/>
+        <w:t>gripe:</w:t>
+      </w:r>
+    </w:p>
+    <w:p>
+      <w:pPr>
+        <w:pStyle w:val="Body"/>
+      </w:pPr>
+      <w:r>
+        <w:rPr>
+          <w:rFonts w:ascii="Myriad Pro" w:eastAsia="Myriad Pro" w:hAnsi="Myriad Pro" w:cs="Myriad Pro"/>
+          <w:sz w:val="24"/>
+          <w:szCs w:val="24"/>
+        </w:rPr>
+        <w:tab/>
+        <w:t xml:space="preserve">- vendor listing edit causes logout </w:t>
+      </w:r>
+    </w:p>
+    <w:p>
+      <w:pPr>
+        <w:pStyle w:val="Body"/>
+        <w:rPr>
+          <w:rFonts w:ascii="Myriad Pro" w:eastAsia="Myriad Pro" w:hAnsi="Myriad Pro" w:cs="Myriad Pro"/>
+          <w:sz w:val="24"/>
+          <w:szCs w:val="24"/>
+        </w:rPr>
+      </w:pPr>
+      <w:r>
+        <w:rPr>
+          <w:rFonts w:ascii="Myriad Pro" w:eastAsia="Myriad Pro" w:hAnsi="Myriad Pro" w:cs="Myriad Pro"/>
+          <w:sz w:val="24"/>
+          <w:szCs w:val="24"/>
+        </w:rPr>
+        <w:tab/>
+        <w:t>- jobs prior to 2010 not transferred, make sure to migrate all</w:t>
+      </w:r>
+    </w:p>
+    <w:p>
+      <w:pPr>
+        <w:pStyle w:val="Body"/>
+        <w:rPr>
+          <w:rFonts w:ascii="Myriad Pro" w:eastAsia="Myriad Pro" w:hAnsi="Myriad Pro" w:cs="Myriad Pro"/>
+          <w:sz w:val="24"/>
+          <w:szCs w:val="24"/>
+        </w:rPr>
+      </w:pPr>
+    </w:p>
+    <w:p>
+      <w:pPr>
+        <w:pStyle w:val="Body"/>
+        <w:rPr>
+          <w:rFonts w:ascii="Myriad Pro" w:eastAsia="Myriad Pro" w:hAnsi="Myriad Pro" w:cs="Myriad Pro"/>
+          <w:sz w:val="24"/>
+          <w:szCs w:val="24"/>
+        </w:rPr>
+      </w:pPr>
+      <w:r>
+        <w:rPr>
+          <w:rFonts w:ascii="Myriad Pro" w:eastAsia="Myriad Pro" w:hAnsi="Myriad Pro" w:cs="Myriad Pro"/>
+          <w:sz w:val="24"/>
+          <w:szCs w:val="24"/>
+        </w:rPr>
+        <w:t>Morgan</w:t>
+      </w:r>
+    </w:p>
+    <w:p>
+      <w:pPr>
+        <w:pStyle w:val="Body"/>
+        <w:rPr>
+          <w:rFonts w:ascii="Myriad Pro" w:eastAsia="Myriad Pro" w:hAnsi="Myriad Pro" w:cs="Myriad Pro"/>
+          <w:sz w:val="24"/>
+          <w:szCs w:val="24"/>
+        </w:rPr>
+      </w:pPr>
+      <w:r>
+        <w:rPr>
+          <w:rFonts w:ascii="Myriad Pro" w:eastAsia="Myriad Pro" w:hAnsi="Myriad Pro" w:cs="Myriad Pro"/>
+          <w:sz w:val="24"/>
+          <w:szCs w:val="24"/>
+        </w:rPr>
+        <w:tab/>
+        <w:t>Improve:</w:t>
+      </w:r>
+    </w:p>
+    <w:p>
+      <w:pPr>
+        <w:pStyle w:val="Body"/>
+      </w:pPr>
+      <w:r>
+        <w:rPr>
+          <w:rFonts w:ascii="Myriad Pro" w:eastAsia="Myriad Pro" w:hAnsi="Myriad Pro" w:cs="Myriad Pro"/>
+          <w:sz w:val="24"/>
+          <w:szCs w:val="24"/>
+        </w:rPr>
+        <w:tab/>
+        <w:t>-Task deadline reminder</w:t>
+      </w:r>
       <w:bookmarkStart w:id="0" w:name="_GoBack"/>
       <w:bookmarkEnd w:id="0"/>
-    </w:p>
-    <w:p>
-      <w:pPr>
-        <w:pStyle w:val="Body"/>
-      </w:pPr>
-      <w:r>
-        <w:rPr>
-          <w:rFonts w:ascii="Myriad Pro" w:hAnsi="Myriad Pro"/>
-          <w:sz w:val="24"/>
-          <w:szCs w:val="24"/>
-        </w:rPr>
-        <w:t>Lindsey</w:t>
-      </w:r>
-    </w:p>
-    <w:p>
-      <w:pPr>
-        <w:pStyle w:val="Body"/>
-      </w:pPr>
-      <w:r>
-        <w:rPr>
-          <w:rFonts w:ascii="Myriad Pro" w:eastAsia="Myriad Pro" w:hAnsi="Myriad Pro" w:cs="Myriad Pro"/>
-          <w:sz w:val="24"/>
-          <w:szCs w:val="24"/>
-        </w:rPr>
-        <w:tab/>
-        <w:t>likes:</w:t>
-      </w:r>
-    </w:p>
-    <w:p>
-      <w:pPr>
-        <w:pStyle w:val="Body"/>
-      </w:pPr>
-      <w:r>
-        <w:rPr>
-          <w:rFonts w:ascii="Myriad Pro" w:eastAsia="Myriad Pro" w:hAnsi="Myriad Pro" w:cs="Myriad Pro"/>
-          <w:sz w:val="24"/>
-          <w:szCs w:val="24"/>
-        </w:rPr>
-        <w:tab/>
-        <w:t>- tasks</w:t>
-      </w:r>
-    </w:p>
-    <w:p>
-      <w:pPr>
-        <w:pStyle w:val="Body"/>
-      </w:pPr>
-    </w:p>
-    <w:p>
-      <w:pPr>
-        <w:pStyle w:val="Body"/>
-      </w:pPr>
-      <w:r>
-        <w:rPr>
-          <w:rFonts w:ascii="Myriad Pro" w:hAnsi="Myriad Pro"/>
-          <w:sz w:val="24"/>
-          <w:szCs w:val="24"/>
-        </w:rPr>
-        <w:t>Beth</w:t>
-      </w:r>
-    </w:p>
-    <w:p>
-      <w:pPr>
-        <w:pStyle w:val="Body"/>
-      </w:pPr>
-      <w:r>
-        <w:rPr>
-          <w:rFonts w:ascii="Myriad Pro" w:eastAsia="Myriad Pro" w:hAnsi="Myriad Pro" w:cs="Myriad Pro"/>
-          <w:sz w:val="24"/>
-          <w:szCs w:val="24"/>
-        </w:rPr>
-        <w:tab/>
-        <w:t>likes:</w:t>
-      </w:r>
-    </w:p>
-    <w:p>
-      <w:pPr>
-        <w:pStyle w:val="Body"/>
-      </w:pPr>
-      <w:r>
-        <w:rPr>
-          <w:rFonts w:ascii="Myriad Pro" w:eastAsia="Myriad Pro" w:hAnsi="Myriad Pro" w:cs="Myriad Pro"/>
-          <w:sz w:val="24"/>
-          <w:szCs w:val="24"/>
-        </w:rPr>
-        <w:tab/>
-        <w:t>- unassigned</w:t>
-      </w:r>
-      <w:r>
-        <w:rPr>
-          <w:rFonts w:ascii="Myriad Pro" w:eastAsia="Myriad Pro" w:hAnsi="Myriad Pro" w:cs="Myriad Pro"/>
-          <w:sz w:val="24"/>
-          <w:szCs w:val="24"/>
-        </w:rPr>
-        <w:t xml:space="preserve"> tasks</w:t>
-      </w:r>
-    </w:p>
-    <w:p>
-      <w:pPr>
-        <w:pStyle w:val="Body"/>
-      </w:pPr>
-      <w:r>
-        <w:rPr>
-          <w:rFonts w:ascii="Myriad Pro" w:eastAsia="Myriad Pro" w:hAnsi="Myriad Pro" w:cs="Myriad Pro"/>
-          <w:sz w:val="24"/>
-          <w:szCs w:val="24"/>
-        </w:rPr>
-        <w:tab/>
-      </w:r>
-    </w:p>
-    <w:p>
-      <w:pPr>
-        <w:pStyle w:val="Body"/>
-      </w:pPr>
-      <w:r>
-        <w:rPr>
-          <w:rFonts w:ascii="Myriad Pro" w:eastAsia="Myriad Pro" w:hAnsi="Myriad Pro" w:cs="Myriad Pro"/>
-          <w:sz w:val="24"/>
-          <w:szCs w:val="24"/>
-        </w:rPr>
-        <w:tab/>
-        <w:t>gripe:</w:t>
-      </w:r>
-    </w:p>
-    <w:p>
-      <w:pPr>
-        <w:pStyle w:val="Body"/>
-      </w:pPr>
-      <w:r>
-        <w:rPr>
-          <w:rFonts w:ascii="Myriad Pro" w:eastAsia="Myriad Pro" w:hAnsi="Myriad Pro" w:cs="Myriad Pro"/>
-          <w:sz w:val="24"/>
-          <w:szCs w:val="24"/>
-        </w:rPr>
-        <w:tab/>
-        <w:t xml:space="preserve">- vendor listing edit causes logout </w:t>
-      </w:r>
-    </w:p>
-    <w:p>
-      <w:pPr>
-        <w:pStyle w:val="Body"/>
-      </w:pPr>
-      <w:r>
-        <w:rPr>
-          <w:rFonts w:ascii="Myriad Pro" w:eastAsia="Myriad Pro" w:hAnsi="Myriad Pro" w:cs="Myriad Pro"/>
-          <w:sz w:val="24"/>
-          <w:szCs w:val="24"/>
-        </w:rPr>
-        <w:tab/>
-        <w:t>- jobs prior to 2010 not transferred, make sure to migrate all</w:t>
-      </w:r>
     </w:p>
     <w:p>
       <w:pPr>
@@ -1174,15 +1231,7 @@
           <w:sz w:val="24"/>
           <w:szCs w:val="24"/>
         </w:rPr>
-        <w:t>desktop notific</w:t>
-      </w:r>
-      <w:r>
-        <w:rPr>
-          <w:rFonts w:ascii="Myriad Pro" w:hAnsi="Myriad Pro"/>
-          <w:sz w:val="24"/>
-          <w:szCs w:val="24"/>
-        </w:rPr>
-        <w:t xml:space="preserve">ations </w:t>
+        <w:t xml:space="preserve">desktop notifications </w:t>
       </w:r>
     </w:p>
     <w:p>
@@ -1226,6 +1275,7 @@
           <w:sz w:val="24"/>
           <w:szCs w:val="24"/>
         </w:rPr>
+        <w:lastRenderedPageBreak/>
         <w:t>out of office to temp turn email on</w:t>
       </w:r>
     </w:p>
@@ -1248,7 +1298,25 @@
           <w:sz w:val="24"/>
           <w:szCs w:val="24"/>
         </w:rPr>
-        <w:t xml:space="preserve">auto gen folders on nas for new tasks </w:t>
+        <w:t xml:space="preserve">auto gen folders on </w:t>
+      </w:r>
+      <w:proofErr w:type="spellStart"/>
+      <w:r>
+        <w:rPr>
+          <w:rFonts w:ascii="Myriad Pro" w:hAnsi="Myriad Pro"/>
+          <w:sz w:val="24"/>
+          <w:szCs w:val="24"/>
+        </w:rPr>
+        <w:t>nas</w:t>
+      </w:r>
+      <w:proofErr w:type="spellEnd"/>
+      <w:r>
+        <w:rPr>
+          <w:rFonts w:ascii="Myriad Pro" w:hAnsi="Myriad Pro"/>
+          <w:sz w:val="24"/>
+          <w:szCs w:val="24"/>
+        </w:rPr>
+        <w:t xml:space="preserve"> for new tasks </w:t>
       </w:r>
     </w:p>
     <w:p>
@@ -1285,7 +1353,7 @@
 </file>
 
 <file path=word/endnotes.xml><?xml version="1.0" encoding="utf-8"?>
-<w:endnotes xmlns:wpc="http://schemas.microsoft.com/office/word/2010/wordprocessingCanvas" xmlns:mo="http://schemas.microsoft.com/office/mac/office/2008/main" xmlns:mc="http://schemas.openxmlformats.org/markup-compatibility/2006" xmlns:mv="urn:schemas-microsoft-com:mac:vml" xmlns:o="urn:schemas-microsoft-com:office:office" xmlns:r="http://schemas.openxmlformats.org/officeDocument/2006/relationships" xmlns:m="http://schemas.openxmlformats.org/officeDocument/2006/math" xmlns:v="urn:schemas-microsoft-com:vml" xmlns:wp14="http://schemas.microsoft.com/office/word/2010/wordprocessingDrawing" xmlns:wp="http://schemas.openxmlformats.org/drawingml/2006/wordprocessingDrawing" xmlns:w10="urn:schemas-microsoft-com:office:word" xmlns:w="http://schemas.openxmlformats.org/wordprocessingml/2006/main" xmlns:w14="http://schemas.microsoft.com/office/word/2010/wordml" xmlns:w15="http://schemas.microsoft.com/office/word/2012/wordml" xmlns:wpg="http://schemas.microsoft.com/office/word/2010/wordprocessingGroup" xmlns:wpi="http://schemas.microsoft.com/office/word/2010/wordprocessingInk" xmlns:wne="http://schemas.microsoft.com/office/word/2006/wordml" xmlns:wps="http://schemas.microsoft.com/office/word/2010/wordprocessingShape" mc:Ignorable="w14 w15 wp14">
+<w:endnotes xmlns:wpc="http://schemas.microsoft.com/office/word/2010/wordprocessingCanvas" xmlns:cx="http://schemas.microsoft.com/office/drawing/2014/chartex" xmlns:mc="http://schemas.openxmlformats.org/markup-compatibility/2006" xmlns:o="urn:schemas-microsoft-com:office:office" xmlns:r="http://schemas.openxmlformats.org/officeDocument/2006/relationships" xmlns:m="http://schemas.openxmlformats.org/officeDocument/2006/math" xmlns:v="urn:schemas-microsoft-com:vml" xmlns:wp14="http://schemas.microsoft.com/office/word/2010/wordprocessingDrawing" xmlns:wp="http://schemas.openxmlformats.org/drawingml/2006/wordprocessingDrawing" xmlns:w10="urn:schemas-microsoft-com:office:word" xmlns:w="http://schemas.openxmlformats.org/wordprocessingml/2006/main" xmlns:w14="http://schemas.microsoft.com/office/word/2010/wordml" xmlns:w15="http://schemas.microsoft.com/office/word/2012/wordml" xmlns:w16se="http://schemas.microsoft.com/office/word/2015/wordml/symex" xmlns:wpg="http://schemas.microsoft.com/office/word/2010/wordprocessingGroup" xmlns:wpi="http://schemas.microsoft.com/office/word/2010/wordprocessingInk" xmlns:wne="http://schemas.microsoft.com/office/word/2006/wordml" xmlns:wps="http://schemas.microsoft.com/office/word/2010/wordprocessingShape" mc:Ignorable="w14 w15 w16se wp14">
   <w:endnote w:type="separator" w:id="-1">
     <w:p>
       <w:r>
@@ -1304,13 +1372,13 @@
 </file>
 
 <file path=word/footer1.xml><?xml version="1.0" encoding="utf-8"?>
-<w:ftr xmlns:wpc="http://schemas.microsoft.com/office/word/2010/wordprocessingCanvas" xmlns:mo="http://schemas.microsoft.com/office/mac/office/2008/main" xmlns:mc="http://schemas.openxmlformats.org/markup-compatibility/2006" xmlns:mv="urn:schemas-microsoft-com:mac:vml" xmlns:o="urn:schemas-microsoft-com:office:office" xmlns:r="http://schemas.openxmlformats.org/officeDocument/2006/relationships" xmlns:m="http://schemas.openxmlformats.org/officeDocument/2006/math" xmlns:v="urn:schemas-microsoft-com:vml" xmlns:wp14="http://schemas.microsoft.com/office/word/2010/wordprocessingDrawing" xmlns:wp="http://schemas.openxmlformats.org/drawingml/2006/wordprocessingDrawing" xmlns:w10="urn:schemas-microsoft-com:office:word" xmlns:w="http://schemas.openxmlformats.org/wordprocessingml/2006/main" xmlns:w14="http://schemas.microsoft.com/office/word/2010/wordml" xmlns:w15="http://schemas.microsoft.com/office/word/2012/wordml" xmlns:wpg="http://schemas.microsoft.com/office/word/2010/wordprocessingGroup" xmlns:wpi="http://schemas.microsoft.com/office/word/2010/wordprocessingInk" xmlns:wne="http://schemas.microsoft.com/office/word/2006/wordml" xmlns:wps="http://schemas.microsoft.com/office/word/2010/wordprocessingShape" mc:Ignorable="w14 w15 wp14">
+<w:ftr xmlns:wpc="http://schemas.microsoft.com/office/word/2010/wordprocessingCanvas" xmlns:cx="http://schemas.microsoft.com/office/drawing/2014/chartex" xmlns:mc="http://schemas.openxmlformats.org/markup-compatibility/2006" xmlns:o="urn:schemas-microsoft-com:office:office" xmlns:r="http://schemas.openxmlformats.org/officeDocument/2006/relationships" xmlns:m="http://schemas.openxmlformats.org/officeDocument/2006/math" xmlns:v="urn:schemas-microsoft-com:vml" xmlns:wp14="http://schemas.microsoft.com/office/word/2010/wordprocessingDrawing" xmlns:wp="http://schemas.openxmlformats.org/drawingml/2006/wordprocessingDrawing" xmlns:w10="urn:schemas-microsoft-com:office:word" xmlns:w="http://schemas.openxmlformats.org/wordprocessingml/2006/main" xmlns:w14="http://schemas.microsoft.com/office/word/2010/wordml" xmlns:w15="http://schemas.microsoft.com/office/word/2012/wordml" xmlns:w16se="http://schemas.microsoft.com/office/word/2015/wordml/symex" xmlns:wpg="http://schemas.microsoft.com/office/word/2010/wordprocessingGroup" xmlns:wpi="http://schemas.microsoft.com/office/word/2010/wordprocessingInk" xmlns:wne="http://schemas.microsoft.com/office/word/2006/wordml" xmlns:wps="http://schemas.microsoft.com/office/word/2010/wordprocessingShape" mc:Ignorable="w14 w15 w16se wp14">
   <w:p/>
 </w:ftr>
 </file>
 
 <file path=word/footnotes.xml><?xml version="1.0" encoding="utf-8"?>
-<w:footnotes xmlns:wpc="http://schemas.microsoft.com/office/word/2010/wordprocessingCanvas" xmlns:mo="http://schemas.microsoft.com/office/mac/office/2008/main" xmlns:mc="http://schemas.openxmlformats.org/markup-compatibility/2006" xmlns:mv="urn:schemas-microsoft-com:mac:vml" xmlns:o="urn:schemas-microsoft-com:office:office" xmlns:r="http://schemas.openxmlformats.org/officeDocument/2006/relationships" xmlns:m="http://schemas.openxmlformats.org/officeDocument/2006/math" xmlns:v="urn:schemas-microsoft-com:vml" xmlns:wp14="http://schemas.microsoft.com/office/word/2010/wordprocessingDrawing" xmlns:wp="http://schemas.openxmlformats.org/drawingml/2006/wordprocessingDrawing" xmlns:w10="urn:schemas-microsoft-com:office:word" xmlns:w="http://schemas.openxmlformats.org/wordprocessingml/2006/main" xmlns:w14="http://schemas.microsoft.com/office/word/2010/wordml" xmlns:w15="http://schemas.microsoft.com/office/word/2012/wordml" xmlns:wpg="http://schemas.microsoft.com/office/word/2010/wordprocessingGroup" xmlns:wpi="http://schemas.microsoft.com/office/word/2010/wordprocessingInk" xmlns:wne="http://schemas.microsoft.com/office/word/2006/wordml" xmlns:wps="http://schemas.microsoft.com/office/word/2010/wordprocessingShape" mc:Ignorable="w14 w15 wp14">
+<w:footnotes xmlns:wpc="http://schemas.microsoft.com/office/word/2010/wordprocessingCanvas" xmlns:cx="http://schemas.microsoft.com/office/drawing/2014/chartex" xmlns:mc="http://schemas.openxmlformats.org/markup-compatibility/2006" xmlns:o="urn:schemas-microsoft-com:office:office" xmlns:r="http://schemas.openxmlformats.org/officeDocument/2006/relationships" xmlns:m="http://schemas.openxmlformats.org/officeDocument/2006/math" xmlns:v="urn:schemas-microsoft-com:vml" xmlns:wp14="http://schemas.microsoft.com/office/word/2010/wordprocessingDrawing" xmlns:wp="http://schemas.openxmlformats.org/drawingml/2006/wordprocessingDrawing" xmlns:w10="urn:schemas-microsoft-com:office:word" xmlns:w="http://schemas.openxmlformats.org/wordprocessingml/2006/main" xmlns:w14="http://schemas.microsoft.com/office/word/2010/wordml" xmlns:w15="http://schemas.microsoft.com/office/word/2012/wordml" xmlns:w16se="http://schemas.microsoft.com/office/word/2015/wordml/symex" xmlns:wpg="http://schemas.microsoft.com/office/word/2010/wordprocessingGroup" xmlns:wpi="http://schemas.microsoft.com/office/word/2010/wordprocessingInk" xmlns:wne="http://schemas.microsoft.com/office/word/2006/wordml" xmlns:wps="http://schemas.microsoft.com/office/word/2010/wordprocessingShape" mc:Ignorable="w14 w15 w16se wp14">
   <w:footnote w:type="separator" w:id="-1">
     <w:p>
       <w:r>
@@ -1329,14 +1397,14 @@
 </file>
 
 <file path=word/header1.xml><?xml version="1.0" encoding="utf-8"?>
-<w:hdr xmlns:wpc="http://schemas.microsoft.com/office/word/2010/wordprocessingCanvas" xmlns:mo="http://schemas.microsoft.com/office/mac/office/2008/main" xmlns:mc="http://schemas.openxmlformats.org/markup-compatibility/2006" xmlns:mv="urn:schemas-microsoft-com:mac:vml" xmlns:o="urn:schemas-microsoft-com:office:office" xmlns:r="http://schemas.openxmlformats.org/officeDocument/2006/relationships" xmlns:m="http://schemas.openxmlformats.org/officeDocument/2006/math" xmlns:v="urn:schemas-microsoft-com:vml" xmlns:wp14="http://schemas.microsoft.com/office/word/2010/wordprocessingDrawing" xmlns:wp="http://schemas.openxmlformats.org/drawingml/2006/wordprocessingDrawing" xmlns:w10="urn:schemas-microsoft-com:office:word" xmlns:w="http://schemas.openxmlformats.org/wordprocessingml/2006/main" xmlns:w14="http://schemas.microsoft.com/office/word/2010/wordml" xmlns:w15="http://schemas.microsoft.com/office/word/2012/wordml" xmlns:wpg="http://schemas.microsoft.com/office/word/2010/wordprocessingGroup" xmlns:wpi="http://schemas.microsoft.com/office/word/2010/wordprocessingInk" xmlns:wne="http://schemas.microsoft.com/office/word/2006/wordml" xmlns:wps="http://schemas.microsoft.com/office/word/2010/wordprocessingShape" mc:Ignorable="w14 w15 wp14">
+<w:hdr xmlns:wpc="http://schemas.microsoft.com/office/word/2010/wordprocessingCanvas" xmlns:cx="http://schemas.microsoft.com/office/drawing/2014/chartex" xmlns:mc="http://schemas.openxmlformats.org/markup-compatibility/2006" xmlns:o="urn:schemas-microsoft-com:office:office" xmlns:r="http://schemas.openxmlformats.org/officeDocument/2006/relationships" xmlns:m="http://schemas.openxmlformats.org/officeDocument/2006/math" xmlns:v="urn:schemas-microsoft-com:vml" xmlns:wp14="http://schemas.microsoft.com/office/word/2010/wordprocessingDrawing" xmlns:wp="http://schemas.openxmlformats.org/drawingml/2006/wordprocessingDrawing" xmlns:w10="urn:schemas-microsoft-com:office:word" xmlns:w="http://schemas.openxmlformats.org/wordprocessingml/2006/main" xmlns:w14="http://schemas.microsoft.com/office/word/2010/wordml" xmlns:w15="http://schemas.microsoft.com/office/word/2012/wordml" xmlns:w16se="http://schemas.microsoft.com/office/word/2015/wordml/symex" xmlns:wpg="http://schemas.microsoft.com/office/word/2010/wordprocessingGroup" xmlns:wpi="http://schemas.microsoft.com/office/word/2010/wordprocessingInk" xmlns:wne="http://schemas.microsoft.com/office/word/2006/wordml" xmlns:wps="http://schemas.microsoft.com/office/word/2010/wordprocessingShape" mc:Ignorable="w14 w15 w16se wp14">
   <w:p/>
 </w:hdr>
 </file>
 
 <file path=word/numbering.xml><?xml version="1.0" encoding="utf-8"?>
-<w:numbering xmlns:wpc="http://schemas.microsoft.com/office/word/2010/wordprocessingCanvas" xmlns:mo="http://schemas.microsoft.com/office/mac/office/2008/main" xmlns:mc="http://schemas.openxmlformats.org/markup-compatibility/2006" xmlns:mv="urn:schemas-microsoft-com:mac:vml" xmlns:o="urn:schemas-microsoft-com:office:office" xmlns:r="http://schemas.openxmlformats.org/officeDocument/2006/relationships" xmlns:m="http://schemas.openxmlformats.org/officeDocument/2006/math" xmlns:v="urn:schemas-microsoft-com:vml" xmlns:wp14="http://schemas.microsoft.com/office/word/2010/wordprocessingDrawing" xmlns:wp="http://schemas.openxmlformats.org/drawingml/2006/wordprocessingDrawing" xmlns:w10="urn:schemas-microsoft-com:office:word" xmlns:w="http://schemas.openxmlformats.org/wordprocessingml/2006/main" xmlns:w14="http://schemas.microsoft.com/office/word/2010/wordml" xmlns:w15="http://schemas.microsoft.com/office/word/2012/wordml" xmlns:wpg="http://schemas.microsoft.com/office/word/2010/wordprocessingGroup" xmlns:wpi="http://schemas.microsoft.com/office/word/2010/wordprocessingInk" xmlns:wne="http://schemas.microsoft.com/office/word/2006/wordml" xmlns:wps="http://schemas.microsoft.com/office/word/2010/wordprocessingShape" mc:Ignorable="w14 w15 wp14">
-  <w:abstractNum w:abstractNumId="0">
+<w:numbering xmlns:wpc="http://schemas.microsoft.com/office/word/2010/wordprocessingCanvas" xmlns:cx="http://schemas.microsoft.com/office/drawing/2014/chartex" xmlns:mc="http://schemas.openxmlformats.org/markup-compatibility/2006" xmlns:o="urn:schemas-microsoft-com:office:office" xmlns:r="http://schemas.openxmlformats.org/officeDocument/2006/relationships" xmlns:m="http://schemas.openxmlformats.org/officeDocument/2006/math" xmlns:v="urn:schemas-microsoft-com:vml" xmlns:wp14="http://schemas.microsoft.com/office/word/2010/wordprocessingDrawing" xmlns:wp="http://schemas.openxmlformats.org/drawingml/2006/wordprocessingDrawing" xmlns:w10="urn:schemas-microsoft-com:office:word" xmlns:w="http://schemas.openxmlformats.org/wordprocessingml/2006/main" xmlns:w14="http://schemas.microsoft.com/office/word/2010/wordml" xmlns:w15="http://schemas.microsoft.com/office/word/2012/wordml" xmlns:w16se="http://schemas.microsoft.com/office/word/2015/wordml/symex" xmlns:wpg="http://schemas.microsoft.com/office/word/2010/wordprocessingGroup" xmlns:wpi="http://schemas.microsoft.com/office/word/2010/wordprocessingInk" xmlns:wne="http://schemas.microsoft.com/office/word/2006/wordml" xmlns:wps="http://schemas.microsoft.com/office/word/2010/wordprocessingShape" mc:Ignorable="w14 w15 w16se wp14">
+  <w:abstractNum w:abstractNumId="0" w15:restartNumberingAfterBreak="0">
     <w:nsid w:val="16D650E1"/>
     <w:multiLevelType w:val="hybridMultilevel"/>
     <w:tmpl w:val="1FE6041E"/>
@@ -1448,13 +1516,13 @@
       </w:rPr>
     </w:lvl>
   </w:abstractNum>
-  <w:abstractNum w:abstractNumId="1">
+  <w:abstractNum w:abstractNumId="1" w15:restartNumberingAfterBreak="0">
     <w:nsid w:val="2F394958"/>
     <w:multiLevelType w:val="hybridMultilevel"/>
     <w:tmpl w:val="8416DB74"/>
     <w:numStyleLink w:val="Dash"/>
   </w:abstractNum>
-  <w:abstractNum w:abstractNumId="2">
+  <w:abstractNum w:abstractNumId="2" w15:restartNumberingAfterBreak="0">
     <w:nsid w:val="34F85A91"/>
     <w:multiLevelType w:val="hybridMultilevel"/>
     <w:tmpl w:val="8416DB74"/>
@@ -1716,7 +1784,7 @@
 </file>
 
 <file path=word/styles.xml><?xml version="1.0" encoding="utf-8"?>
-<w:styles xmlns:mc="http://schemas.openxmlformats.org/markup-compatibility/2006" xmlns:r="http://schemas.openxmlformats.org/officeDocument/2006/relationships" xmlns:w="http://schemas.openxmlformats.org/wordprocessingml/2006/main" xmlns:w14="http://schemas.microsoft.com/office/word/2010/wordml" xmlns:w15="http://schemas.microsoft.com/office/word/2012/wordml" mc:Ignorable="w14 w15">
+<w:styles xmlns:mc="http://schemas.openxmlformats.org/markup-compatibility/2006" xmlns:r="http://schemas.openxmlformats.org/officeDocument/2006/relationships" xmlns:w="http://schemas.openxmlformats.org/wordprocessingml/2006/main" xmlns:w14="http://schemas.microsoft.com/office/word/2010/wordml" xmlns:w15="http://schemas.microsoft.com/office/word/2012/wordml" xmlns:w16se="http://schemas.microsoft.com/office/word/2015/wordml/symex" mc:Ignorable="w14 w15 w16se">
   <w:docDefaults>
     <w:rPrDefault>
       <w:rPr>
@@ -1738,7 +1806,7 @@
       </w:pPr>
     </w:pPrDefault>
   </w:docDefaults>
-  <w:latentStyles w:defLockedState="0" w:defUIPriority="99" w:defSemiHidden="0" w:defUnhideWhenUsed="0" w:defQFormat="0" w:count="380">
+  <w:latentStyles w:defLockedState="0" w:defUIPriority="99" w:defSemiHidden="0" w:defUnhideWhenUsed="0" w:defQFormat="0" w:count="371">
     <w:lsdException w:name="Normal" w:uiPriority="0" w:qFormat="1"/>
     <w:lsdException w:name="heading 1" w:uiPriority="9" w:qFormat="1"/>
     <w:lsdException w:name="heading 2" w:semiHidden="1" w:uiPriority="9" w:unhideWhenUsed="1" w:qFormat="1"/>
@@ -1895,15 +1963,6 @@
     <w:lsdException w:name="Balloon Text" w:semiHidden="1" w:unhideWhenUsed="1"/>
     <w:lsdException w:name="Table Grid" w:uiPriority="39"/>
     <w:lsdException w:name="Table Theme" w:semiHidden="1" w:unhideWhenUsed="1"/>
-    <w:lsdException w:name="Note Level 1" w:semiHidden="1" w:unhideWhenUsed="1"/>
-    <w:lsdException w:name="Note Level 2" w:semiHidden="1" w:unhideWhenUsed="1"/>
-    <w:lsdException w:name="Note Level 3" w:semiHidden="1" w:unhideWhenUsed="1"/>
-    <w:lsdException w:name="Note Level 4" w:semiHidden="1" w:unhideWhenUsed="1"/>
-    <w:lsdException w:name="Note Level 5" w:semiHidden="1" w:unhideWhenUsed="1"/>
-    <w:lsdException w:name="Note Level 6" w:semiHidden="1" w:unhideWhenUsed="1"/>
-    <w:lsdException w:name="Note Level 7" w:semiHidden="1" w:unhideWhenUsed="1"/>
-    <w:lsdException w:name="Note Level 8" w:semiHidden="1" w:unhideWhenUsed="1"/>
-    <w:lsdException w:name="Note Level 9" w:semiHidden="1" w:unhideWhenUsed="1"/>
     <w:lsdException w:name="Placeholder Text" w:semiHidden="1"/>
     <w:lsdException w:name="No Spacing" w:uiPriority="1" w:qFormat="1"/>
     <w:lsdException w:name="Light Shading" w:uiPriority="60"/>

</xml_diff>